<commit_message>
Terminando de subir la evidencia del trabajo
</commit_message>
<xml_diff>
--- a/LEAME.docx
+++ b/LEAME.docx
@@ -1087,7 +1087,7 @@
           <w14:ligatures w14:val="standardContextual"/>
         </w:rPr>
         <w:drawing>
-          <wp:inline distT="0" distB="0" distL="0" distR="0" wp14:anchorId="63B2A0E4" wp14:editId="042479DE">
+          <wp:inline distT="0" distB="0" distL="0" distR="0" wp14:anchorId="63B2A0E4" wp14:editId="7A7B160F">
             <wp:extent cx="5612130" cy="2836545"/>
             <wp:effectExtent l="0" t="0" r="7620" b="1905"/>
             <wp:docPr id="475421119" name="Imagen 3"/>
@@ -1706,6 +1706,106 @@
           <w:szCs w:val="28"/>
         </w:rPr>
       </w:pPr>
+      <w:r>
+        <w:rPr>
+          <w:rFonts w:asciiTheme="minorHAnsi" w:eastAsiaTheme="majorEastAsia" w:hAnsiTheme="minorHAnsi"/>
+          <w:noProof/>
+          <w:sz w:val="28"/>
+          <w:szCs w:val="28"/>
+          <w14:ligatures w14:val="standardContextual"/>
+        </w:rPr>
+        <w:drawing>
+          <wp:inline distT="0" distB="0" distL="0" distR="0" wp14:anchorId="07E9C90F" wp14:editId="3C68E322">
+            <wp:extent cx="5612130" cy="1838960"/>
+            <wp:effectExtent l="0" t="0" r="7620" b="8890"/>
+            <wp:docPr id="1209430456" name="Imagen 1"/>
+            <wp:cNvGraphicFramePr>
+              <a:graphicFrameLocks xmlns:a="http://schemas.openxmlformats.org/drawingml/2006/main" noChangeAspect="1"/>
+            </wp:cNvGraphicFramePr>
+            <a:graphic xmlns:a="http://schemas.openxmlformats.org/drawingml/2006/main">
+              <a:graphicData uri="http://schemas.openxmlformats.org/drawingml/2006/picture">
+                <pic:pic xmlns:pic="http://schemas.openxmlformats.org/drawingml/2006/picture">
+                  <pic:nvPicPr>
+                    <pic:cNvPr id="1209430456" name="Imagen 1209430456"/>
+                    <pic:cNvPicPr/>
+                  </pic:nvPicPr>
+                  <pic:blipFill>
+                    <a:blip r:embed="rId9">
+                      <a:extLst>
+                        <a:ext uri="{28A0092B-C50C-407E-A947-70E740481C1C}">
+                          <a14:useLocalDpi xmlns:a14="http://schemas.microsoft.com/office/drawing/2010/main" val="0"/>
+                        </a:ext>
+                      </a:extLst>
+                    </a:blip>
+                    <a:stretch>
+                      <a:fillRect/>
+                    </a:stretch>
+                  </pic:blipFill>
+                  <pic:spPr>
+                    <a:xfrm>
+                      <a:off x="0" y="0"/>
+                      <a:ext cx="5612130" cy="1838960"/>
+                    </a:xfrm>
+                    <a:prstGeom prst="rect">
+                      <a:avLst/>
+                    </a:prstGeom>
+                  </pic:spPr>
+                </pic:pic>
+              </a:graphicData>
+            </a:graphic>
+          </wp:inline>
+        </w:drawing>
+      </w:r>
+      <w:r>
+        <w:rPr>
+          <w:rFonts w:asciiTheme="minorHAnsi" w:eastAsiaTheme="majorEastAsia" w:hAnsiTheme="minorHAnsi"/>
+          <w:noProof/>
+          <w:sz w:val="28"/>
+          <w:szCs w:val="28"/>
+          <w14:ligatures w14:val="standardContextual"/>
+        </w:rPr>
+        <w:drawing>
+          <wp:inline distT="0" distB="0" distL="0" distR="0" wp14:anchorId="30D32F03" wp14:editId="567622F6">
+            <wp:extent cx="5612130" cy="2797175"/>
+            <wp:effectExtent l="0" t="0" r="7620" b="3175"/>
+            <wp:docPr id="226948641" name="Imagen 2"/>
+            <wp:cNvGraphicFramePr>
+              <a:graphicFrameLocks xmlns:a="http://schemas.openxmlformats.org/drawingml/2006/main" noChangeAspect="1"/>
+            </wp:cNvGraphicFramePr>
+            <a:graphic xmlns:a="http://schemas.openxmlformats.org/drawingml/2006/main">
+              <a:graphicData uri="http://schemas.openxmlformats.org/drawingml/2006/picture">
+                <pic:pic xmlns:pic="http://schemas.openxmlformats.org/drawingml/2006/picture">
+                  <pic:nvPicPr>
+                    <pic:cNvPr id="226948641" name="Imagen 226948641"/>
+                    <pic:cNvPicPr/>
+                  </pic:nvPicPr>
+                  <pic:blipFill>
+                    <a:blip r:embed="rId10">
+                      <a:extLst>
+                        <a:ext uri="{28A0092B-C50C-407E-A947-70E740481C1C}">
+                          <a14:useLocalDpi xmlns:a14="http://schemas.microsoft.com/office/drawing/2010/main" val="0"/>
+                        </a:ext>
+                      </a:extLst>
+                    </a:blip>
+                    <a:stretch>
+                      <a:fillRect/>
+                    </a:stretch>
+                  </pic:blipFill>
+                  <pic:spPr>
+                    <a:xfrm>
+                      <a:off x="0" y="0"/>
+                      <a:ext cx="5612130" cy="2797175"/>
+                    </a:xfrm>
+                    <a:prstGeom prst="rect">
+                      <a:avLst/>
+                    </a:prstGeom>
+                  </pic:spPr>
+                </pic:pic>
+              </a:graphicData>
+            </a:graphic>
+          </wp:inline>
+        </w:drawing>
+      </w:r>
     </w:p>
     <w:p>
       <w:pPr>
@@ -1738,31 +1838,13 @@
         <w:pStyle w:val="paragraph"/>
         <w:spacing w:before="0" w:beforeAutospacing="0" w:after="0" w:afterAutospacing="0"/>
         <w:textAlignment w:val="baseline"/>
-        <w:rPr>
-          <w:rStyle w:val="eop"/>
-          <w:rFonts w:asciiTheme="minorHAnsi" w:eastAsiaTheme="majorEastAsia" w:hAnsiTheme="minorHAnsi"/>
-          <w:sz w:val="28"/>
-          <w:szCs w:val="28"/>
-        </w:rPr>
-      </w:pPr>
-      <w:r>
         <w:rPr>
           <w:rStyle w:val="eop"/>
           <w:rFonts w:asciiTheme="majorHAnsi" w:eastAsiaTheme="majorEastAsia" w:hAnsiTheme="majorHAnsi"/>
           <w:sz w:val="32"/>
           <w:szCs w:val="32"/>
         </w:rPr>
-        <w:t xml:space="preserve">Quinto Paso: </w:t>
-      </w:r>
-      <w:r>
-        <w:rPr>
-          <w:rStyle w:val="eop"/>
-          <w:rFonts w:asciiTheme="minorHAnsi" w:eastAsiaTheme="majorEastAsia" w:hAnsiTheme="minorHAnsi"/>
-          <w:sz w:val="28"/>
-          <w:szCs w:val="28"/>
-        </w:rPr>
-        <w:t>Como obtener los cambios de un repositorio de GitHub</w:t>
-      </w:r>
+      </w:pPr>
     </w:p>
     <w:p>
       <w:pPr>
@@ -1776,6 +1858,25 @@
           <w:szCs w:val="28"/>
         </w:rPr>
       </w:pPr>
+      <w:r>
+        <w:rPr>
+          <w:rStyle w:val="eop"/>
+          <w:rFonts w:asciiTheme="majorHAnsi" w:eastAsiaTheme="majorEastAsia" w:hAnsiTheme="majorHAnsi"/>
+          <w:sz w:val="32"/>
+          <w:szCs w:val="32"/>
+        </w:rPr>
+        <w:lastRenderedPageBreak/>
+        <w:t xml:space="preserve">Quinto Paso: </w:t>
+      </w:r>
+      <w:r>
+        <w:rPr>
+          <w:rStyle w:val="eop"/>
+          <w:rFonts w:asciiTheme="minorHAnsi" w:eastAsiaTheme="majorEastAsia" w:hAnsiTheme="minorHAnsi"/>
+          <w:sz w:val="28"/>
+          <w:szCs w:val="28"/>
+        </w:rPr>
+        <w:t>Como obtener los cambios de un repositorio de GitHub</w:t>
+      </w:r>
     </w:p>
     <w:p>
       <w:pPr>
@@ -1783,47 +1884,12 @@
         <w:spacing w:before="0" w:beforeAutospacing="0" w:after="0" w:afterAutospacing="0"/>
         <w:textAlignment w:val="baseline"/>
         <w:rPr>
-          <w:rFonts w:asciiTheme="minorHAnsi" w:hAnsiTheme="minorHAnsi"/>
-          <w:sz w:val="28"/>
-          <w:szCs w:val="28"/>
-        </w:rPr>
-      </w:pPr>
-      <w:proofErr w:type="spellStart"/>
-      <w:r>
-        <w:rPr>
-          <w:rFonts w:asciiTheme="minorHAnsi" w:hAnsiTheme="minorHAnsi"/>
-          <w:sz w:val="28"/>
-          <w:szCs w:val="28"/>
-        </w:rPr>
-        <w:t>git</w:t>
-      </w:r>
-      <w:proofErr w:type="spellEnd"/>
-      <w:r>
-        <w:rPr>
-          <w:rFonts w:asciiTheme="minorHAnsi" w:hAnsiTheme="minorHAnsi"/>
-          <w:sz w:val="28"/>
-          <w:szCs w:val="28"/>
-        </w:rPr>
-        <w:t xml:space="preserve"> </w:t>
-      </w:r>
-      <w:proofErr w:type="spellStart"/>
-      <w:r>
-        <w:rPr>
-          <w:rFonts w:asciiTheme="minorHAnsi" w:hAnsiTheme="minorHAnsi"/>
-          <w:sz w:val="28"/>
-          <w:szCs w:val="28"/>
-        </w:rPr>
-        <w:t>checkout</w:t>
-      </w:r>
-      <w:proofErr w:type="spellEnd"/>
-      <w:r>
-        <w:rPr>
-          <w:rFonts w:asciiTheme="minorHAnsi" w:hAnsiTheme="minorHAnsi"/>
-          <w:sz w:val="28"/>
-          <w:szCs w:val="28"/>
-        </w:rPr>
-        <w:t xml:space="preserve"> {rama} = cambiar a la rama de los cambios, remplazando {rama} por el nombre de su rama</w:t>
-      </w:r>
+          <w:rStyle w:val="eop"/>
+          <w:rFonts w:asciiTheme="minorHAnsi" w:eastAsiaTheme="majorEastAsia" w:hAnsiTheme="minorHAnsi"/>
+          <w:sz w:val="28"/>
+          <w:szCs w:val="28"/>
+        </w:rPr>
+      </w:pPr>
     </w:p>
     <w:p>
       <w:pPr>
@@ -1836,6 +1902,42 @@
           <w:szCs w:val="28"/>
         </w:rPr>
       </w:pPr>
+      <w:proofErr w:type="spellStart"/>
+      <w:r>
+        <w:rPr>
+          <w:rFonts w:asciiTheme="minorHAnsi" w:hAnsiTheme="minorHAnsi"/>
+          <w:sz w:val="28"/>
+          <w:szCs w:val="28"/>
+        </w:rPr>
+        <w:t>git</w:t>
+      </w:r>
+      <w:proofErr w:type="spellEnd"/>
+      <w:r>
+        <w:rPr>
+          <w:rFonts w:asciiTheme="minorHAnsi" w:hAnsiTheme="minorHAnsi"/>
+          <w:sz w:val="28"/>
+          <w:szCs w:val="28"/>
+        </w:rPr>
+        <w:t xml:space="preserve"> </w:t>
+      </w:r>
+      <w:proofErr w:type="spellStart"/>
+      <w:r>
+        <w:rPr>
+          <w:rFonts w:asciiTheme="minorHAnsi" w:hAnsiTheme="minorHAnsi"/>
+          <w:sz w:val="28"/>
+          <w:szCs w:val="28"/>
+        </w:rPr>
+        <w:t>checkout</w:t>
+      </w:r>
+      <w:proofErr w:type="spellEnd"/>
+      <w:r>
+        <w:rPr>
+          <w:rFonts w:asciiTheme="minorHAnsi" w:hAnsiTheme="minorHAnsi"/>
+          <w:sz w:val="28"/>
+          <w:szCs w:val="28"/>
+        </w:rPr>
+        <w:t xml:space="preserve"> {rama} = cambiar a la rama de los cambios, remplazando {rama} por el nombre de su rama</w:t>
+      </w:r>
     </w:p>
     <w:p>
       <w:pPr>
@@ -1848,68 +1950,6 @@
           <w:szCs w:val="28"/>
         </w:rPr>
       </w:pPr>
-      <w:proofErr w:type="spellStart"/>
-      <w:r>
-        <w:rPr>
-          <w:rFonts w:asciiTheme="minorHAnsi" w:hAnsiTheme="minorHAnsi"/>
-          <w:sz w:val="28"/>
-          <w:szCs w:val="28"/>
-        </w:rPr>
-        <w:t>git</w:t>
-      </w:r>
-      <w:proofErr w:type="spellEnd"/>
-      <w:r>
-        <w:rPr>
-          <w:rFonts w:asciiTheme="minorHAnsi" w:hAnsiTheme="minorHAnsi"/>
-          <w:sz w:val="28"/>
-          <w:szCs w:val="28"/>
-        </w:rPr>
-        <w:t xml:space="preserve"> </w:t>
-      </w:r>
-      <w:proofErr w:type="spellStart"/>
-      <w:r>
-        <w:rPr>
-          <w:rFonts w:asciiTheme="minorHAnsi" w:hAnsiTheme="minorHAnsi"/>
-          <w:sz w:val="28"/>
-          <w:szCs w:val="28"/>
-        </w:rPr>
-        <w:t>fetch</w:t>
-      </w:r>
-      <w:proofErr w:type="spellEnd"/>
-      <w:r>
-        <w:rPr>
-          <w:rFonts w:asciiTheme="minorHAnsi" w:hAnsiTheme="minorHAnsi"/>
-          <w:sz w:val="28"/>
-          <w:szCs w:val="28"/>
-        </w:rPr>
-        <w:t xml:space="preserve"> </w:t>
-      </w:r>
-      <w:proofErr w:type="spellStart"/>
-      <w:r>
-        <w:rPr>
-          <w:rFonts w:asciiTheme="minorHAnsi" w:hAnsiTheme="minorHAnsi"/>
-          <w:sz w:val="28"/>
-          <w:szCs w:val="28"/>
-        </w:rPr>
-        <w:t>origin</w:t>
-      </w:r>
-      <w:proofErr w:type="spellEnd"/>
-      <w:r>
-        <w:rPr>
-          <w:rFonts w:asciiTheme="minorHAnsi" w:hAnsiTheme="minorHAnsi"/>
-          <w:sz w:val="28"/>
-          <w:szCs w:val="28"/>
-        </w:rPr>
-        <w:t xml:space="preserve"> {rama} = revisar si hay cambios, remplazando {rama} por el nombre de su rama</w:t>
-      </w:r>
-      <w:r>
-        <w:rPr>
-          <w:rFonts w:asciiTheme="minorHAnsi" w:hAnsiTheme="minorHAnsi"/>
-          <w:sz w:val="28"/>
-          <w:szCs w:val="28"/>
-        </w:rPr>
-        <w:br/>
-      </w:r>
     </w:p>
     <w:p>
       <w:pPr>
@@ -1947,6 +1987,80 @@
           <w:sz w:val="28"/>
           <w:szCs w:val="28"/>
         </w:rPr>
+        <w:t>fetch</w:t>
+      </w:r>
+      <w:proofErr w:type="spellEnd"/>
+      <w:r>
+        <w:rPr>
+          <w:rFonts w:asciiTheme="minorHAnsi" w:hAnsiTheme="minorHAnsi"/>
+          <w:sz w:val="28"/>
+          <w:szCs w:val="28"/>
+        </w:rPr>
+        <w:t xml:space="preserve"> </w:t>
+      </w:r>
+      <w:proofErr w:type="spellStart"/>
+      <w:r>
+        <w:rPr>
+          <w:rFonts w:asciiTheme="minorHAnsi" w:hAnsiTheme="minorHAnsi"/>
+          <w:sz w:val="28"/>
+          <w:szCs w:val="28"/>
+        </w:rPr>
+        <w:t>origin</w:t>
+      </w:r>
+      <w:proofErr w:type="spellEnd"/>
+      <w:r>
+        <w:rPr>
+          <w:rFonts w:asciiTheme="minorHAnsi" w:hAnsiTheme="minorHAnsi"/>
+          <w:sz w:val="28"/>
+          <w:szCs w:val="28"/>
+        </w:rPr>
+        <w:t xml:space="preserve"> {rama} = revisar si hay cambios, remplazando {rama} por el nombre de su rama</w:t>
+      </w:r>
+      <w:r>
+        <w:rPr>
+          <w:rFonts w:asciiTheme="minorHAnsi" w:hAnsiTheme="minorHAnsi"/>
+          <w:sz w:val="28"/>
+          <w:szCs w:val="28"/>
+        </w:rPr>
+        <w:br/>
+      </w:r>
+    </w:p>
+    <w:p>
+      <w:pPr>
+        <w:pStyle w:val="paragraph"/>
+        <w:spacing w:before="0" w:beforeAutospacing="0" w:after="0" w:afterAutospacing="0"/>
+        <w:textAlignment w:val="baseline"/>
+        <w:rPr>
+          <w:rFonts w:asciiTheme="minorHAnsi" w:hAnsiTheme="minorHAnsi"/>
+          <w:sz w:val="28"/>
+          <w:szCs w:val="28"/>
+        </w:rPr>
+      </w:pPr>
+      <w:proofErr w:type="spellStart"/>
+      <w:r>
+        <w:rPr>
+          <w:rFonts w:asciiTheme="minorHAnsi" w:hAnsiTheme="minorHAnsi"/>
+          <w:sz w:val="28"/>
+          <w:szCs w:val="28"/>
+        </w:rPr>
+        <w:t>git</w:t>
+      </w:r>
+      <w:proofErr w:type="spellEnd"/>
+      <w:r>
+        <w:rPr>
+          <w:rFonts w:asciiTheme="minorHAnsi" w:hAnsiTheme="minorHAnsi"/>
+          <w:sz w:val="28"/>
+          <w:szCs w:val="28"/>
+        </w:rPr>
+        <w:t xml:space="preserve"> </w:t>
+      </w:r>
+      <w:proofErr w:type="spellStart"/>
+      <w:r>
+        <w:rPr>
+          <w:rFonts w:asciiTheme="minorHAnsi" w:hAnsiTheme="minorHAnsi"/>
+          <w:sz w:val="28"/>
+          <w:szCs w:val="28"/>
+        </w:rPr>
         <w:t>pull</w:t>
       </w:r>
       <w:proofErr w:type="spellEnd"/>
@@ -1975,6 +2089,80 @@
           <w:szCs w:val="28"/>
         </w:rPr>
         <w:t xml:space="preserve"> {rama} = obtener los cambios, remplazando {rama} por el nombre de su rama</w:t>
+      </w:r>
+    </w:p>
+    <w:p>
+      <w:pPr>
+        <w:pStyle w:val="paragraph"/>
+        <w:spacing w:before="0" w:beforeAutospacing="0" w:after="0" w:afterAutospacing="0"/>
+        <w:textAlignment w:val="baseline"/>
+        <w:rPr>
+          <w:rFonts w:asciiTheme="minorHAnsi" w:hAnsiTheme="minorHAnsi"/>
+          <w:sz w:val="28"/>
+          <w:szCs w:val="28"/>
+        </w:rPr>
+      </w:pPr>
+    </w:p>
+    <w:p>
+      <w:pPr>
+        <w:pStyle w:val="paragraph"/>
+        <w:spacing w:before="0" w:beforeAutospacing="0" w:after="0" w:afterAutospacing="0"/>
+        <w:textAlignment w:val="baseline"/>
+        <w:rPr>
+          <w:rFonts w:asciiTheme="minorHAnsi" w:hAnsiTheme="minorHAnsi"/>
+          <w:sz w:val="28"/>
+          <w:szCs w:val="28"/>
+        </w:rPr>
+      </w:pPr>
+      <w:r>
+        <w:rPr>
+          <w:rFonts w:asciiTheme="minorHAnsi" w:hAnsiTheme="minorHAnsi"/>
+          <w:noProof/>
+          <w:sz w:val="28"/>
+          <w:szCs w:val="28"/>
+          <w14:ligatures w14:val="standardContextual"/>
+        </w:rPr>
+        <w:drawing>
+          <wp:inline distT="0" distB="0" distL="0" distR="0" wp14:anchorId="4748BBDA" wp14:editId="5DD2C922">
+            <wp:extent cx="5612130" cy="3411220"/>
+            <wp:effectExtent l="0" t="0" r="7620" b="0"/>
+            <wp:docPr id="607996552" name="Imagen 3" descr="Texto&#10;&#10;Descripción generada automáticamente"/>
+            <wp:cNvGraphicFramePr>
+              <a:graphicFrameLocks xmlns:a="http://schemas.openxmlformats.org/drawingml/2006/main" noChangeAspect="1"/>
+            </wp:cNvGraphicFramePr>
+            <a:graphic xmlns:a="http://schemas.openxmlformats.org/drawingml/2006/main">
+              <a:graphicData uri="http://schemas.openxmlformats.org/drawingml/2006/picture">
+                <pic:pic xmlns:pic="http://schemas.openxmlformats.org/drawingml/2006/picture">
+                  <pic:nvPicPr>
+                    <pic:cNvPr id="607996552" name="Imagen 3" descr="Texto&#10;&#10;Descripción generada automáticamente"/>
+                    <pic:cNvPicPr/>
+                  </pic:nvPicPr>
+                  <pic:blipFill>
+                    <a:blip r:embed="rId11">
+                      <a:extLst>
+                        <a:ext uri="{28A0092B-C50C-407E-A947-70E740481C1C}">
+                          <a14:useLocalDpi xmlns:a14="http://schemas.microsoft.com/office/drawing/2010/main" val="0"/>
+                        </a:ext>
+                      </a:extLst>
+                    </a:blip>
+                    <a:stretch>
+                      <a:fillRect/>
+                    </a:stretch>
+                  </pic:blipFill>
+                  <pic:spPr>
+                    <a:xfrm>
+                      <a:off x="0" y="0"/>
+                      <a:ext cx="5612130" cy="3411220"/>
+                    </a:xfrm>
+                    <a:prstGeom prst="rect">
+                      <a:avLst/>
+                    </a:prstGeom>
+                  </pic:spPr>
+                </pic:pic>
+              </a:graphicData>
+            </a:graphic>
+          </wp:inline>
+        </w:drawing>
       </w:r>
     </w:p>
     <w:p>

</xml_diff>